<commit_message>
add module 4 and homework - rename 5 and 7.
</commit_message>
<xml_diff>
--- a/Homeworks/Homwework_5.docx
+++ b/Homeworks/Homwework_5.docx
@@ -19,7 +19,7 @@
           <w:sz w:val="32"/>
           <w:szCs w:val="32"/>
         </w:rPr>
-        <w:t xml:space="preserve">R Module 7 </w:t>
+        <w:t xml:space="preserve">R Module </w:t>
       </w:r>
       <w:r>
         <w:rPr>
@@ -27,14 +27,24 @@
           <w:sz w:val="32"/>
           <w:szCs w:val="32"/>
         </w:rPr>
-        <w:t>Assignment</w:t>
-      </w:r>
+        <w:t xml:space="preserve">5 </w:t>
+      </w:r>
+      <w:bookmarkStart w:id="0" w:name="_GoBack"/>
+      <w:bookmarkEnd w:id="0"/>
       <w:r>
         <w:rPr>
           <w:rFonts w:eastAsia="Times New Roman"/>
           <w:sz w:val="32"/>
           <w:szCs w:val="32"/>
         </w:rPr>
+        <w:t>Assignment</w:t>
+      </w:r>
+      <w:r>
+        <w:rPr>
+          <w:rFonts w:eastAsia="Times New Roman"/>
+          <w:sz w:val="32"/>
+          <w:szCs w:val="32"/>
+        </w:rPr>
         <w:t xml:space="preserve"> – Power and Sample Size</w:t>
       </w:r>
     </w:p>
@@ -56,21 +66,13 @@
         <w:t xml:space="preserve"> </w:t>
       </w:r>
       <w:r>
-        <w:t>An investigator has come to you requesting your services as he designs a study (he is clearly a good investigator since he is thinking of this ahead of time…</w:t>
-      </w:r>
-      <w:proofErr w:type="gramStart"/>
-      <w:r>
-        <w:t>)</w:t>
+        <w:t>An investigator has come to you requesting your services as he designs a study (he is clearly a good investigator since he is thinking of this ahead of time…)</w:t>
       </w:r>
       <w:r>
         <w:t xml:space="preserve"> </w:t>
       </w:r>
       <w:r>
-        <w:t>.</w:t>
-      </w:r>
-      <w:proofErr w:type="gramEnd"/>
-      <w:r>
-        <w:t xml:space="preserve"> </w:t>
+        <w:t xml:space="preserve">. </w:t>
       </w:r>
     </w:p>
     <w:p>
@@ -227,8 +229,6 @@
         </w:rPr>
         <w:t xml:space="preserve">we </w:t>
       </w:r>
-      <w:bookmarkStart w:id="0" w:name="_GoBack"/>
-      <w:bookmarkEnd w:id="0"/>
       <w:r>
         <w:rPr>
           <w:rFonts w:eastAsia="Times New Roman"/>
@@ -684,15 +684,7 @@
       </w:pPr>
       <w:r>
         <w:lastRenderedPageBreak/>
-        <w:t xml:space="preserve">The investigator is now frustrated with his low power </w:t>
-      </w:r>
-      <w:proofErr w:type="gramStart"/>
-      <w:r>
-        <w:t>levels, and</w:t>
-      </w:r>
-      <w:proofErr w:type="gramEnd"/>
-      <w:r>
-        <w:t xml:space="preserve"> wishes to increase the power of his study. </w:t>
+        <w:t xml:space="preserve">The investigator is now frustrated with his low power levels, and wishes to increase the power of his study. </w:t>
       </w:r>
     </w:p>
     <w:p>
@@ -1899,6 +1891,7 @@
     <w:lsdException w:name="HTML Sample" w:semiHidden="1" w:unhideWhenUsed="1"/>
     <w:lsdException w:name="HTML Typewriter" w:semiHidden="1" w:unhideWhenUsed="1"/>
     <w:lsdException w:name="HTML Variable" w:semiHidden="1" w:unhideWhenUsed="1"/>
+    <w:lsdException w:name="Normal Table" w:semiHidden="1" w:unhideWhenUsed="1"/>
     <w:lsdException w:name="annotation subject" w:semiHidden="1" w:unhideWhenUsed="1"/>
     <w:lsdException w:name="No List" w:semiHidden="1" w:unhideWhenUsed="1"/>
     <w:lsdException w:name="Outline List 1" w:semiHidden="1" w:unhideWhenUsed="1"/>
@@ -1942,8 +1935,10 @@
     <w:lsdException w:name="Table Elegant" w:semiHidden="1" w:unhideWhenUsed="1"/>
     <w:lsdException w:name="Table Professional" w:semiHidden="1" w:unhideWhenUsed="1"/>
     <w:lsdException w:name="Table Subtle 1" w:semiHidden="1" w:unhideWhenUsed="1"/>
+    <w:lsdException w:name="Table Subtle 2" w:semiHidden="1" w:unhideWhenUsed="1"/>
     <w:lsdException w:name="Table Web 1" w:semiHidden="1" w:unhideWhenUsed="1"/>
     <w:lsdException w:name="Table Web 2" w:semiHidden="1" w:unhideWhenUsed="1"/>
+    <w:lsdException w:name="Table Web 3" w:semiHidden="1" w:unhideWhenUsed="1"/>
     <w:lsdException w:name="Balloon Text" w:semiHidden="1" w:unhideWhenUsed="1"/>
     <w:lsdException w:name="Table Grid" w:uiPriority="39"/>
     <w:lsdException w:name="Table Theme" w:semiHidden="1" w:unhideWhenUsed="1"/>

</xml_diff>